<commit_message>
Update 5 Por que Ejercicio1_AG_LS_JR.docx
</commit_message>
<xml_diff>
--- a/ESTRUCTURA DEL PROYECTO/6) Results/5 Por que Ejercicio1_AG_LS_JR.docx
+++ b/ESTRUCTURA DEL PROYECTO/6) Results/5 Por que Ejercicio1_AG_LS_JR.docx
@@ -1,6 +1,6 @@
 
 <file path=word/document.xml><?xml version="1.0" encoding="utf-8"?>
-<w:document xmlns:wpc="http://schemas.microsoft.com/office/word/2010/wordprocessingCanvas" xmlns:cx="http://schemas.microsoft.com/office/drawing/2014/chartex" xmlns:mc="http://schemas.openxmlformats.org/markup-compatibility/2006" xmlns:o="urn:schemas-microsoft-com:office:office" xmlns:r="http://schemas.openxmlformats.org/officeDocument/2006/relationships" xmlns:m="http://schemas.openxmlformats.org/officeDocument/2006/math" xmlns:v="urn:schemas-microsoft-com:vml" xmlns:wp14="http://schemas.microsoft.com/office/word/2010/wordprocessingDrawing" xmlns:wp="http://schemas.openxmlformats.org/drawingml/2006/wordprocessingDrawing" xmlns:w10="urn:schemas-microsoft-com:office:word" xmlns:w="http://schemas.openxmlformats.org/wordprocessingml/2006/main" xmlns:w14="http://schemas.microsoft.com/office/word/2010/wordml" xmlns:w15="http://schemas.microsoft.com/office/word/2012/wordml" xmlns:w16se="http://schemas.microsoft.com/office/word/2015/wordml/symex" xmlns:wpg="http://schemas.microsoft.com/office/word/2010/wordprocessingGroup" xmlns:wpi="http://schemas.microsoft.com/office/word/2010/wordprocessingInk" xmlns:wne="http://schemas.microsoft.com/office/word/2006/wordml" xmlns:wps="http://schemas.microsoft.com/office/word/2010/wordprocessingShape" mc:Ignorable="w14 w15 w16se wp14">
+<w:document xmlns:wpc="http://schemas.microsoft.com/office/word/2010/wordprocessingCanvas" xmlns:cx="http://schemas.microsoft.com/office/drawing/2014/chartex" xmlns:cx1="http://schemas.microsoft.com/office/drawing/2015/9/8/chartex" xmlns:cx2="http://schemas.microsoft.com/office/drawing/2015/10/21/chartex" xmlns:cx3="http://schemas.microsoft.com/office/drawing/2016/5/9/chartex" xmlns:cx4="http://schemas.microsoft.com/office/drawing/2016/5/10/chartex" xmlns:cx5="http://schemas.microsoft.com/office/drawing/2016/5/11/chartex" xmlns:cx6="http://schemas.microsoft.com/office/drawing/2016/5/12/chartex" xmlns:cx7="http://schemas.microsoft.com/office/drawing/2016/5/13/chartex" xmlns:cx8="http://schemas.microsoft.com/office/drawing/2016/5/14/chartex" xmlns:mc="http://schemas.openxmlformats.org/markup-compatibility/2006" xmlns:aink="http://schemas.microsoft.com/office/drawing/2016/ink" xmlns:am3d="http://schemas.microsoft.com/office/drawing/2017/model3d" xmlns:o="urn:schemas-microsoft-com:office:office" xmlns:r="http://schemas.openxmlformats.org/officeDocument/2006/relationships" xmlns:m="http://schemas.openxmlformats.org/officeDocument/2006/math" xmlns:v="urn:schemas-microsoft-com:vml" xmlns:wp14="http://schemas.microsoft.com/office/word/2010/wordprocessingDrawing" xmlns:wp="http://schemas.openxmlformats.org/drawingml/2006/wordprocessingDrawing" xmlns:w10="urn:schemas-microsoft-com:office:word" xmlns:w="http://schemas.openxmlformats.org/wordprocessingml/2006/main" xmlns:w14="http://schemas.microsoft.com/office/word/2010/wordml" xmlns:w15="http://schemas.microsoft.com/office/word/2012/wordml" xmlns:w16cid="http://schemas.microsoft.com/office/word/2016/wordml/cid" xmlns:w16se="http://schemas.microsoft.com/office/word/2015/wordml/symex" xmlns:wpg="http://schemas.microsoft.com/office/word/2010/wordprocessingGroup" xmlns:wpi="http://schemas.microsoft.com/office/word/2010/wordprocessingInk" xmlns:wne="http://schemas.microsoft.com/office/word/2006/wordml" xmlns:wps="http://schemas.microsoft.com/office/word/2010/wordprocessingShape" mc:Ignorable="w14 w15 w16se w16cid wp14">
   <w:body>
     <w:tbl>
       <w:tblPr>
@@ -35,6 +35,7 @@
                 <w:b/>
               </w:rPr>
             </w:pPr>
+            <w:bookmarkStart w:id="0" w:name="_GoBack" w:colFirst="1" w:colLast="1"/>
             <w:r>
               <w:rPr>
                 <w:b/>
@@ -136,15 +137,45 @@
           <w:p>
             <w:pPr>
               <w:spacing w:line="360" w:lineRule="auto"/>
+            </w:pPr>
+            <w:r>
+              <w:t>Algemiro Gil.</w:t>
+            </w:r>
+          </w:p>
+          <w:p>
+            <w:pPr>
+              <w:spacing w:line="360" w:lineRule="auto"/>
+            </w:pPr>
+            <w:r>
+              <w:t xml:space="preserve">Erick </w:t>
+            </w:r>
+            <w:proofErr w:type="spellStart"/>
+            <w:r>
+              <w:t>Sanchez</w:t>
+            </w:r>
+            <w:proofErr w:type="spellEnd"/>
+            <w:r>
+              <w:t>.</w:t>
+            </w:r>
+          </w:p>
+          <w:p>
+            <w:pPr>
+              <w:spacing w:line="360" w:lineRule="auto"/>
               <w:rPr>
                 <w:b/>
               </w:rPr>
             </w:pPr>
+            <w:r>
+              <w:t xml:space="preserve">Jesus </w:t>
+            </w:r>
             <w:proofErr w:type="spellStart"/>
             <w:r>
-              <w:t>trios</w:t>
+              <w:t>Ramriez</w:t>
             </w:r>
             <w:proofErr w:type="spellEnd"/>
+            <w:r>
+              <w:t xml:space="preserve">. </w:t>
+            </w:r>
           </w:p>
         </w:tc>
         <w:tc>
@@ -279,7 +310,14 @@
               <w:spacing w:line="360" w:lineRule="auto"/>
             </w:pPr>
             <w:r>
-              <w:t>Respuesta:</w:t>
+              <w:rPr>
+                <w:b/>
+                <w:bCs/>
+              </w:rPr>
+              <w:t>Respuesta</w:t>
+            </w:r>
+            <w:r>
+              <w:t>:</w:t>
             </w:r>
             <w:r>
               <w:t xml:space="preserve"> La unidad de control no cumple con los requisitos. El control no está en los parámetros establecidos, diverge. </w:t>
@@ -310,7 +348,14 @@
               <w:spacing w:line="360" w:lineRule="auto"/>
             </w:pPr>
             <w:r>
-              <w:t>Respuesta:</w:t>
+              <w:rPr>
+                <w:b/>
+                <w:bCs/>
+              </w:rPr>
+              <w:t>Respuesta</w:t>
+            </w:r>
+            <w:r>
+              <w:t>:</w:t>
             </w:r>
             <w:r>
               <w:t xml:space="preserve"> Las ecuaciones de transferencia no están mapeando correctamente los parámetros del motor y la planta.</w:t>
@@ -341,7 +386,14 @@
               <w:spacing w:line="360" w:lineRule="auto"/>
             </w:pPr>
             <w:r>
-              <w:t>Respuesta:</w:t>
+              <w:rPr>
+                <w:b/>
+                <w:bCs/>
+              </w:rPr>
+              <w:t>Respuesta</w:t>
+            </w:r>
+            <w:r>
+              <w:t>:</w:t>
             </w:r>
             <w:r>
               <w:t xml:space="preserve"> por la recolección de los datos, los datos no son estables y la variación afecta los cálculos.</w:t>
@@ -372,7 +424,14 @@
               <w:spacing w:line="360" w:lineRule="auto"/>
             </w:pPr>
             <w:r>
-              <w:t>Respuesta:</w:t>
+              <w:rPr>
+                <w:b/>
+                <w:bCs/>
+              </w:rPr>
+              <w:t>Respuesta</w:t>
+            </w:r>
+            <w:r>
+              <w:t>:</w:t>
             </w:r>
             <w:r>
               <w:t xml:space="preserve"> por la precisión del sensor, el sensor da lecturas muy variantes.</w:t>
@@ -420,6 +479,7 @@
               <w:rPr>
                 <w:b/>
               </w:rPr>
+              <w:lastRenderedPageBreak/>
               <w:t>¿Cómo se puede soluc</w:t>
             </w:r>
             <w:r>
@@ -463,11 +523,10 @@
                 <w:color w:val="8EAADB" w:themeColor="accent5" w:themeTint="99"/>
               </w:rPr>
             </w:pPr>
-            <w:bookmarkStart w:id="0" w:name="_GoBack"/>
-            <w:bookmarkEnd w:id="0"/>
           </w:p>
         </w:tc>
       </w:tr>
+      <w:bookmarkEnd w:id="0"/>
     </w:tbl>
     <w:p>
       <w:pPr>
@@ -493,7 +552,7 @@
 </file>
 
 <file path=word/endnotes.xml><?xml version="1.0" encoding="utf-8"?>
-<w:endnotes xmlns:wpc="http://schemas.microsoft.com/office/word/2010/wordprocessingCanvas" xmlns:cx="http://schemas.microsoft.com/office/drawing/2014/chartex" xmlns:mc="http://schemas.openxmlformats.org/markup-compatibility/2006" xmlns:o="urn:schemas-microsoft-com:office:office" xmlns:r="http://schemas.openxmlformats.org/officeDocument/2006/relationships" xmlns:m="http://schemas.openxmlformats.org/officeDocument/2006/math" xmlns:v="urn:schemas-microsoft-com:vml" xmlns:wp14="http://schemas.microsoft.com/office/word/2010/wordprocessingDrawing" xmlns:wp="http://schemas.openxmlformats.org/drawingml/2006/wordprocessingDrawing" xmlns:w10="urn:schemas-microsoft-com:office:word" xmlns:w="http://schemas.openxmlformats.org/wordprocessingml/2006/main" xmlns:w14="http://schemas.microsoft.com/office/word/2010/wordml" xmlns:w15="http://schemas.microsoft.com/office/word/2012/wordml" xmlns:w16se="http://schemas.microsoft.com/office/word/2015/wordml/symex" xmlns:wpg="http://schemas.microsoft.com/office/word/2010/wordprocessingGroup" xmlns:wpi="http://schemas.microsoft.com/office/word/2010/wordprocessingInk" xmlns:wne="http://schemas.microsoft.com/office/word/2006/wordml" xmlns:wps="http://schemas.microsoft.com/office/word/2010/wordprocessingShape" mc:Ignorable="w14 w15 w16se wp14">
+<w:endnotes xmlns:wpc="http://schemas.microsoft.com/office/word/2010/wordprocessingCanvas" xmlns:cx="http://schemas.microsoft.com/office/drawing/2014/chartex" xmlns:cx1="http://schemas.microsoft.com/office/drawing/2015/9/8/chartex" xmlns:cx2="http://schemas.microsoft.com/office/drawing/2015/10/21/chartex" xmlns:cx3="http://schemas.microsoft.com/office/drawing/2016/5/9/chartex" xmlns:cx4="http://schemas.microsoft.com/office/drawing/2016/5/10/chartex" xmlns:cx5="http://schemas.microsoft.com/office/drawing/2016/5/11/chartex" xmlns:cx6="http://schemas.microsoft.com/office/drawing/2016/5/12/chartex" xmlns:cx7="http://schemas.microsoft.com/office/drawing/2016/5/13/chartex" xmlns:cx8="http://schemas.microsoft.com/office/drawing/2016/5/14/chartex" xmlns:mc="http://schemas.openxmlformats.org/markup-compatibility/2006" xmlns:aink="http://schemas.microsoft.com/office/drawing/2016/ink" xmlns:am3d="http://schemas.microsoft.com/office/drawing/2017/model3d" xmlns:o="urn:schemas-microsoft-com:office:office" xmlns:r="http://schemas.openxmlformats.org/officeDocument/2006/relationships" xmlns:m="http://schemas.openxmlformats.org/officeDocument/2006/math" xmlns:v="urn:schemas-microsoft-com:vml" xmlns:wp14="http://schemas.microsoft.com/office/word/2010/wordprocessingDrawing" xmlns:wp="http://schemas.openxmlformats.org/drawingml/2006/wordprocessingDrawing" xmlns:w10="urn:schemas-microsoft-com:office:word" xmlns:w="http://schemas.openxmlformats.org/wordprocessingml/2006/main" xmlns:w14="http://schemas.microsoft.com/office/word/2010/wordml" xmlns:w15="http://schemas.microsoft.com/office/word/2012/wordml" xmlns:w16cid="http://schemas.microsoft.com/office/word/2016/wordml/cid" xmlns:w16se="http://schemas.microsoft.com/office/word/2015/wordml/symex" xmlns:wpg="http://schemas.microsoft.com/office/word/2010/wordprocessingGroup" xmlns:wpi="http://schemas.microsoft.com/office/word/2010/wordprocessingInk" xmlns:wne="http://schemas.microsoft.com/office/word/2006/wordml" xmlns:wps="http://schemas.microsoft.com/office/word/2010/wordprocessingShape" mc:Ignorable="w14 w15 w16se w16cid wp14">
   <w:endnote w:type="separator" w:id="-1">
     <w:p>
       <w:r>
@@ -512,23 +571,23 @@
 </file>
 
 <file path=word/footer1.xml><?xml version="1.0" encoding="utf-8"?>
-<w:ftr xmlns:wpc="http://schemas.microsoft.com/office/word/2010/wordprocessingCanvas" xmlns:cx="http://schemas.microsoft.com/office/drawing/2014/chartex" xmlns:mc="http://schemas.openxmlformats.org/markup-compatibility/2006" xmlns:o="urn:schemas-microsoft-com:office:office" xmlns:r="http://schemas.openxmlformats.org/officeDocument/2006/relationships" xmlns:m="http://schemas.openxmlformats.org/officeDocument/2006/math" xmlns:v="urn:schemas-microsoft-com:vml" xmlns:wp14="http://schemas.microsoft.com/office/word/2010/wordprocessingDrawing" xmlns:wp="http://schemas.openxmlformats.org/drawingml/2006/wordprocessingDrawing" xmlns:w10="urn:schemas-microsoft-com:office:word" xmlns:w="http://schemas.openxmlformats.org/wordprocessingml/2006/main" xmlns:w14="http://schemas.microsoft.com/office/word/2010/wordml" xmlns:w15="http://schemas.microsoft.com/office/word/2012/wordml" xmlns:w16se="http://schemas.microsoft.com/office/word/2015/wordml/symex" xmlns:wpg="http://schemas.microsoft.com/office/word/2010/wordprocessingGroup" xmlns:wpi="http://schemas.microsoft.com/office/word/2010/wordprocessingInk" xmlns:wne="http://schemas.microsoft.com/office/word/2006/wordml" xmlns:wps="http://schemas.microsoft.com/office/word/2010/wordprocessingShape" mc:Ignorable="w14 w15 w16se wp14">
+<w:ftr xmlns:wpc="http://schemas.microsoft.com/office/word/2010/wordprocessingCanvas" xmlns:cx="http://schemas.microsoft.com/office/drawing/2014/chartex" xmlns:cx1="http://schemas.microsoft.com/office/drawing/2015/9/8/chartex" xmlns:cx2="http://schemas.microsoft.com/office/drawing/2015/10/21/chartex" xmlns:cx3="http://schemas.microsoft.com/office/drawing/2016/5/9/chartex" xmlns:cx4="http://schemas.microsoft.com/office/drawing/2016/5/10/chartex" xmlns:cx5="http://schemas.microsoft.com/office/drawing/2016/5/11/chartex" xmlns:cx6="http://schemas.microsoft.com/office/drawing/2016/5/12/chartex" xmlns:cx7="http://schemas.microsoft.com/office/drawing/2016/5/13/chartex" xmlns:cx8="http://schemas.microsoft.com/office/drawing/2016/5/14/chartex" xmlns:mc="http://schemas.openxmlformats.org/markup-compatibility/2006" xmlns:aink="http://schemas.microsoft.com/office/drawing/2016/ink" xmlns:am3d="http://schemas.microsoft.com/office/drawing/2017/model3d" xmlns:o="urn:schemas-microsoft-com:office:office" xmlns:r="http://schemas.openxmlformats.org/officeDocument/2006/relationships" xmlns:m="http://schemas.openxmlformats.org/officeDocument/2006/math" xmlns:v="urn:schemas-microsoft-com:vml" xmlns:wp14="http://schemas.microsoft.com/office/word/2010/wordprocessingDrawing" xmlns:wp="http://schemas.openxmlformats.org/drawingml/2006/wordprocessingDrawing" xmlns:w10="urn:schemas-microsoft-com:office:word" xmlns:w="http://schemas.openxmlformats.org/wordprocessingml/2006/main" xmlns:w14="http://schemas.microsoft.com/office/word/2010/wordml" xmlns:w15="http://schemas.microsoft.com/office/word/2012/wordml" xmlns:w16cid="http://schemas.microsoft.com/office/word/2016/wordml/cid" xmlns:w16se="http://schemas.microsoft.com/office/word/2015/wordml/symex" xmlns:wpg="http://schemas.microsoft.com/office/word/2010/wordprocessingGroup" xmlns:wpi="http://schemas.microsoft.com/office/word/2010/wordprocessingInk" xmlns:wne="http://schemas.microsoft.com/office/word/2006/wordml" xmlns:wps="http://schemas.microsoft.com/office/word/2010/wordprocessingShape" mc:Ignorable="w14 w15 w16se w16cid wp14">
   <w:p>
     <w:pPr>
-      <w:pStyle w:val="Piedepgina"/>
+      <w:pStyle w:val="Footer"/>
       <w:jc w:val="center"/>
     </w:pPr>
   </w:p>
   <w:p>
     <w:pPr>
-      <w:pStyle w:val="Piedepgina"/>
+      <w:pStyle w:val="Footer"/>
     </w:pPr>
   </w:p>
 </w:ftr>
 </file>
 
 <file path=word/footnotes.xml><?xml version="1.0" encoding="utf-8"?>
-<w:footnotes xmlns:wpc="http://schemas.microsoft.com/office/word/2010/wordprocessingCanvas" xmlns:cx="http://schemas.microsoft.com/office/drawing/2014/chartex" xmlns:mc="http://schemas.openxmlformats.org/markup-compatibility/2006" xmlns:o="urn:schemas-microsoft-com:office:office" xmlns:r="http://schemas.openxmlformats.org/officeDocument/2006/relationships" xmlns:m="http://schemas.openxmlformats.org/officeDocument/2006/math" xmlns:v="urn:schemas-microsoft-com:vml" xmlns:wp14="http://schemas.microsoft.com/office/word/2010/wordprocessingDrawing" xmlns:wp="http://schemas.openxmlformats.org/drawingml/2006/wordprocessingDrawing" xmlns:w10="urn:schemas-microsoft-com:office:word" xmlns:w="http://schemas.openxmlformats.org/wordprocessingml/2006/main" xmlns:w14="http://schemas.microsoft.com/office/word/2010/wordml" xmlns:w15="http://schemas.microsoft.com/office/word/2012/wordml" xmlns:w16se="http://schemas.microsoft.com/office/word/2015/wordml/symex" xmlns:wpg="http://schemas.microsoft.com/office/word/2010/wordprocessingGroup" xmlns:wpi="http://schemas.microsoft.com/office/word/2010/wordprocessingInk" xmlns:wne="http://schemas.microsoft.com/office/word/2006/wordml" xmlns:wps="http://schemas.microsoft.com/office/word/2010/wordprocessingShape" mc:Ignorable="w14 w15 w16se wp14">
+<w:footnotes xmlns:wpc="http://schemas.microsoft.com/office/word/2010/wordprocessingCanvas" xmlns:cx="http://schemas.microsoft.com/office/drawing/2014/chartex" xmlns:cx1="http://schemas.microsoft.com/office/drawing/2015/9/8/chartex" xmlns:cx2="http://schemas.microsoft.com/office/drawing/2015/10/21/chartex" xmlns:cx3="http://schemas.microsoft.com/office/drawing/2016/5/9/chartex" xmlns:cx4="http://schemas.microsoft.com/office/drawing/2016/5/10/chartex" xmlns:cx5="http://schemas.microsoft.com/office/drawing/2016/5/11/chartex" xmlns:cx6="http://schemas.microsoft.com/office/drawing/2016/5/12/chartex" xmlns:cx7="http://schemas.microsoft.com/office/drawing/2016/5/13/chartex" xmlns:cx8="http://schemas.microsoft.com/office/drawing/2016/5/14/chartex" xmlns:mc="http://schemas.openxmlformats.org/markup-compatibility/2006" xmlns:aink="http://schemas.microsoft.com/office/drawing/2016/ink" xmlns:am3d="http://schemas.microsoft.com/office/drawing/2017/model3d" xmlns:o="urn:schemas-microsoft-com:office:office" xmlns:r="http://schemas.openxmlformats.org/officeDocument/2006/relationships" xmlns:m="http://schemas.openxmlformats.org/officeDocument/2006/math" xmlns:v="urn:schemas-microsoft-com:vml" xmlns:wp14="http://schemas.microsoft.com/office/word/2010/wordprocessingDrawing" xmlns:wp="http://schemas.openxmlformats.org/drawingml/2006/wordprocessingDrawing" xmlns:w10="urn:schemas-microsoft-com:office:word" xmlns:w="http://schemas.openxmlformats.org/wordprocessingml/2006/main" xmlns:w14="http://schemas.microsoft.com/office/word/2010/wordml" xmlns:w15="http://schemas.microsoft.com/office/word/2012/wordml" xmlns:w16cid="http://schemas.microsoft.com/office/word/2016/wordml/cid" xmlns:w16se="http://schemas.microsoft.com/office/word/2015/wordml/symex" xmlns:wpg="http://schemas.microsoft.com/office/word/2010/wordprocessingGroup" xmlns:wpi="http://schemas.microsoft.com/office/word/2010/wordprocessingInk" xmlns:wne="http://schemas.microsoft.com/office/word/2006/wordml" xmlns:wps="http://schemas.microsoft.com/office/word/2010/wordprocessingShape" mc:Ignorable="w14 w15 w16se w16cid wp14">
   <w:footnote w:type="separator" w:id="-1">
     <w:p>
       <w:r>
@@ -547,17 +606,17 @@
 </file>
 
 <file path=word/header1.xml><?xml version="1.0" encoding="utf-8"?>
-<w:hdr xmlns:wpc="http://schemas.microsoft.com/office/word/2010/wordprocessingCanvas" xmlns:cx="http://schemas.microsoft.com/office/drawing/2014/chartex" xmlns:mc="http://schemas.openxmlformats.org/markup-compatibility/2006" xmlns:o="urn:schemas-microsoft-com:office:office" xmlns:r="http://schemas.openxmlformats.org/officeDocument/2006/relationships" xmlns:m="http://schemas.openxmlformats.org/officeDocument/2006/math" xmlns:v="urn:schemas-microsoft-com:vml" xmlns:wp14="http://schemas.microsoft.com/office/word/2010/wordprocessingDrawing" xmlns:wp="http://schemas.openxmlformats.org/drawingml/2006/wordprocessingDrawing" xmlns:w10="urn:schemas-microsoft-com:office:word" xmlns:w="http://schemas.openxmlformats.org/wordprocessingml/2006/main" xmlns:w14="http://schemas.microsoft.com/office/word/2010/wordml" xmlns:w15="http://schemas.microsoft.com/office/word/2012/wordml" xmlns:w16se="http://schemas.microsoft.com/office/word/2015/wordml/symex" xmlns:wpg="http://schemas.microsoft.com/office/word/2010/wordprocessingGroup" xmlns:wpi="http://schemas.microsoft.com/office/word/2010/wordprocessingInk" xmlns:wne="http://schemas.microsoft.com/office/word/2006/wordml" xmlns:wps="http://schemas.microsoft.com/office/word/2010/wordprocessingShape" mc:Ignorable="w14 w15 w16se wp14">
+<w:hdr xmlns:wpc="http://schemas.microsoft.com/office/word/2010/wordprocessingCanvas" xmlns:cx="http://schemas.microsoft.com/office/drawing/2014/chartex" xmlns:cx1="http://schemas.microsoft.com/office/drawing/2015/9/8/chartex" xmlns:cx2="http://schemas.microsoft.com/office/drawing/2015/10/21/chartex" xmlns:cx3="http://schemas.microsoft.com/office/drawing/2016/5/9/chartex" xmlns:cx4="http://schemas.microsoft.com/office/drawing/2016/5/10/chartex" xmlns:cx5="http://schemas.microsoft.com/office/drawing/2016/5/11/chartex" xmlns:cx6="http://schemas.microsoft.com/office/drawing/2016/5/12/chartex" xmlns:cx7="http://schemas.microsoft.com/office/drawing/2016/5/13/chartex" xmlns:cx8="http://schemas.microsoft.com/office/drawing/2016/5/14/chartex" xmlns:mc="http://schemas.openxmlformats.org/markup-compatibility/2006" xmlns:aink="http://schemas.microsoft.com/office/drawing/2016/ink" xmlns:am3d="http://schemas.microsoft.com/office/drawing/2017/model3d" xmlns:o="urn:schemas-microsoft-com:office:office" xmlns:r="http://schemas.openxmlformats.org/officeDocument/2006/relationships" xmlns:m="http://schemas.openxmlformats.org/officeDocument/2006/math" xmlns:v="urn:schemas-microsoft-com:vml" xmlns:wp14="http://schemas.microsoft.com/office/word/2010/wordprocessingDrawing" xmlns:wp="http://schemas.openxmlformats.org/drawingml/2006/wordprocessingDrawing" xmlns:w10="urn:schemas-microsoft-com:office:word" xmlns:w="http://schemas.openxmlformats.org/wordprocessingml/2006/main" xmlns:w14="http://schemas.microsoft.com/office/word/2010/wordml" xmlns:w15="http://schemas.microsoft.com/office/word/2012/wordml" xmlns:w16cid="http://schemas.microsoft.com/office/word/2016/wordml/cid" xmlns:w16se="http://schemas.microsoft.com/office/word/2015/wordml/symex" xmlns:wpg="http://schemas.microsoft.com/office/word/2010/wordprocessingGroup" xmlns:wpi="http://schemas.microsoft.com/office/word/2010/wordprocessingInk" xmlns:wne="http://schemas.microsoft.com/office/word/2006/wordml" xmlns:wps="http://schemas.microsoft.com/office/word/2010/wordprocessingShape" mc:Ignorable="w14 w15 w16se w16cid wp14">
   <w:p>
     <w:pPr>
-      <w:pStyle w:val="Encabezado"/>
+      <w:pStyle w:val="Header"/>
     </w:pPr>
   </w:p>
 </w:hdr>
 </file>
 
 <file path=word/numbering.xml><?xml version="1.0" encoding="utf-8"?>
-<w:numbering xmlns:wpc="http://schemas.microsoft.com/office/word/2010/wordprocessingCanvas" xmlns:cx="http://schemas.microsoft.com/office/drawing/2014/chartex" xmlns:mc="http://schemas.openxmlformats.org/markup-compatibility/2006" xmlns:o="urn:schemas-microsoft-com:office:office" xmlns:r="http://schemas.openxmlformats.org/officeDocument/2006/relationships" xmlns:m="http://schemas.openxmlformats.org/officeDocument/2006/math" xmlns:v="urn:schemas-microsoft-com:vml" xmlns:wp14="http://schemas.microsoft.com/office/word/2010/wordprocessingDrawing" xmlns:wp="http://schemas.openxmlformats.org/drawingml/2006/wordprocessingDrawing" xmlns:w10="urn:schemas-microsoft-com:office:word" xmlns:w="http://schemas.openxmlformats.org/wordprocessingml/2006/main" xmlns:w14="http://schemas.microsoft.com/office/word/2010/wordml" xmlns:w15="http://schemas.microsoft.com/office/word/2012/wordml" xmlns:w16se="http://schemas.microsoft.com/office/word/2015/wordml/symex" xmlns:wpg="http://schemas.microsoft.com/office/word/2010/wordprocessingGroup" xmlns:wpi="http://schemas.microsoft.com/office/word/2010/wordprocessingInk" xmlns:wne="http://schemas.microsoft.com/office/word/2006/wordml" xmlns:wps="http://schemas.microsoft.com/office/word/2010/wordprocessingShape" mc:Ignorable="w14 w15 w16se wp14">
+<w:numbering xmlns:wpc="http://schemas.microsoft.com/office/word/2010/wordprocessingCanvas" xmlns:cx="http://schemas.microsoft.com/office/drawing/2014/chartex" xmlns:cx1="http://schemas.microsoft.com/office/drawing/2015/9/8/chartex" xmlns:cx2="http://schemas.microsoft.com/office/drawing/2015/10/21/chartex" xmlns:cx3="http://schemas.microsoft.com/office/drawing/2016/5/9/chartex" xmlns:cx4="http://schemas.microsoft.com/office/drawing/2016/5/10/chartex" xmlns:cx5="http://schemas.microsoft.com/office/drawing/2016/5/11/chartex" xmlns:cx6="http://schemas.microsoft.com/office/drawing/2016/5/12/chartex" xmlns:cx7="http://schemas.microsoft.com/office/drawing/2016/5/13/chartex" xmlns:cx8="http://schemas.microsoft.com/office/drawing/2016/5/14/chartex" xmlns:mc="http://schemas.openxmlformats.org/markup-compatibility/2006" xmlns:aink="http://schemas.microsoft.com/office/drawing/2016/ink" xmlns:am3d="http://schemas.microsoft.com/office/drawing/2017/model3d" xmlns:o="urn:schemas-microsoft-com:office:office" xmlns:r="http://schemas.openxmlformats.org/officeDocument/2006/relationships" xmlns:m="http://schemas.openxmlformats.org/officeDocument/2006/math" xmlns:v="urn:schemas-microsoft-com:vml" xmlns:wp14="http://schemas.microsoft.com/office/word/2010/wordprocessingDrawing" xmlns:wp="http://schemas.openxmlformats.org/drawingml/2006/wordprocessingDrawing" xmlns:w10="urn:schemas-microsoft-com:office:word" xmlns:w="http://schemas.openxmlformats.org/wordprocessingml/2006/main" xmlns:w14="http://schemas.microsoft.com/office/word/2010/wordml" xmlns:w15="http://schemas.microsoft.com/office/word/2012/wordml" xmlns:w16cid="http://schemas.microsoft.com/office/word/2016/wordml/cid" xmlns:w16se="http://schemas.microsoft.com/office/word/2015/wordml/symex" xmlns:wpg="http://schemas.microsoft.com/office/word/2010/wordprocessingGroup" xmlns:wpi="http://schemas.microsoft.com/office/word/2010/wordprocessingInk" xmlns:wne="http://schemas.microsoft.com/office/word/2006/wordml" xmlns:wps="http://schemas.microsoft.com/office/word/2010/wordprocessingShape" mc:Ignorable="w14 w15 w16se w16cid wp14">
   <w:abstractNum w:abstractNumId="0" w15:restartNumberingAfterBreak="0">
     <w:nsid w:val="10BF1E92"/>
     <w:multiLevelType w:val="hybridMultilevel"/>
@@ -2497,7 +2556,7 @@
 </file>
 
 <file path=word/styles.xml><?xml version="1.0" encoding="utf-8"?>
-<w:styles xmlns:mc="http://schemas.openxmlformats.org/markup-compatibility/2006" xmlns:r="http://schemas.openxmlformats.org/officeDocument/2006/relationships" xmlns:w="http://schemas.openxmlformats.org/wordprocessingml/2006/main" xmlns:w14="http://schemas.microsoft.com/office/word/2010/wordml" xmlns:w15="http://schemas.microsoft.com/office/word/2012/wordml" xmlns:w16se="http://schemas.microsoft.com/office/word/2015/wordml/symex" mc:Ignorable="w14 w15 w16se">
+<w:styles xmlns:mc="http://schemas.openxmlformats.org/markup-compatibility/2006" xmlns:r="http://schemas.openxmlformats.org/officeDocument/2006/relationships" xmlns:w="http://schemas.openxmlformats.org/wordprocessingml/2006/main" xmlns:w14="http://schemas.microsoft.com/office/word/2010/wordml" xmlns:w15="http://schemas.microsoft.com/office/word/2012/wordml" xmlns:w16cid="http://schemas.microsoft.com/office/word/2016/wordml/cid" xmlns:w16se="http://schemas.microsoft.com/office/word/2015/wordml/symex" mc:Ignorable="w14 w15 w16se w16cid">
   <w:docDefaults>
     <w:rPrDefault>
       <w:rPr>
@@ -2513,7 +2572,7 @@
       </w:pPr>
     </w:pPrDefault>
   </w:docDefaults>
-  <w:latentStyles w:defLockedState="0" w:defUIPriority="99" w:defSemiHidden="0" w:defUnhideWhenUsed="0" w:defQFormat="0" w:count="371">
+  <w:latentStyles w:defLockedState="0" w:defUIPriority="99" w:defSemiHidden="0" w:defUnhideWhenUsed="0" w:defQFormat="0" w:count="377">
     <w:lsdException w:name="Normal" w:uiPriority="0" w:qFormat="1"/>
     <w:lsdException w:name="heading 1" w:uiPriority="9" w:qFormat="1"/>
     <w:lsdException w:name="heading 2" w:semiHidden="1" w:uiPriority="9" w:unhideWhenUsed="1" w:qFormat="1"/>
@@ -2661,11 +2720,8 @@
     <w:lsdException w:name="Table 3D effects 3" w:semiHidden="1" w:unhideWhenUsed="1"/>
     <w:lsdException w:name="Table Contemporary" w:semiHidden="1" w:unhideWhenUsed="1"/>
     <w:lsdException w:name="Table Elegant" w:semiHidden="1" w:unhideWhenUsed="1"/>
-    <w:lsdException w:name="Table Professional" w:semiHidden="1" w:unhideWhenUsed="1"/>
     <w:lsdException w:name="Table Subtle 1" w:semiHidden="1" w:unhideWhenUsed="1"/>
     <w:lsdException w:name="Table Subtle 2" w:semiHidden="1" w:unhideWhenUsed="1"/>
-    <w:lsdException w:name="Table Web 1" w:semiHidden="1" w:unhideWhenUsed="1"/>
-    <w:lsdException w:name="Table Web 2" w:semiHidden="1" w:unhideWhenUsed="1"/>
     <w:lsdException w:name="Table Web 3" w:semiHidden="1" w:unhideWhenUsed="1"/>
     <w:lsdException w:name="Balloon Text" w:semiHidden="1" w:unhideWhenUsed="1"/>
     <w:lsdException w:name="Table Grid" w:uiPriority="39"/>
@@ -2885,6 +2941,12 @@
     <w:lsdException w:name="List Table 5 Dark Accent 6" w:uiPriority="50"/>
     <w:lsdException w:name="List Table 6 Colorful Accent 6" w:uiPriority="51"/>
     <w:lsdException w:name="List Table 7 Colorful Accent 6" w:uiPriority="52"/>
+    <w:lsdException w:name="Mention" w:semiHidden="1" w:unhideWhenUsed="1"/>
+    <w:lsdException w:name="Smart Hyperlink" w:semiHidden="1" w:unhideWhenUsed="1"/>
+    <w:lsdException w:name="Hashtag" w:semiHidden="1" w:unhideWhenUsed="1"/>
+    <w:lsdException w:name="Unresolved Mention" w:semiHidden="1" w:unhideWhenUsed="1"/>
+    <w:lsdException w:name="Smart Link" w:semiHidden="1" w:unhideWhenUsed="1"/>
+    <w:lsdException w:name="Smart Link Error" w:semiHidden="1" w:unhideWhenUsed="1"/>
   </w:latentStyles>
   <w:style w:type="paragraph" w:default="1" w:styleId="Normal">
     <w:name w:val="Normal"/>
@@ -2900,12 +2962,12 @@
       <w:szCs w:val="33"/>
     </w:rPr>
   </w:style>
-  <w:style w:type="paragraph" w:styleId="Ttulo1">
+  <w:style w:type="paragraph" w:styleId="Heading1">
     <w:name w:val="heading 1"/>
     <w:aliases w:val="TítuloS"/>
     <w:basedOn w:val="Normal"/>
     <w:next w:val="Normal"/>
-    <w:link w:val="Ttulo1Car"/>
+    <w:link w:val="Heading1Char"/>
     <w:autoRedefine/>
     <w:uiPriority w:val="9"/>
     <w:qFormat/>
@@ -2925,11 +2987,11 @@
       <w:szCs w:val="32"/>
     </w:rPr>
   </w:style>
-  <w:style w:type="paragraph" w:styleId="Ttulo2">
+  <w:style w:type="paragraph" w:styleId="Heading2">
     <w:name w:val="heading 2"/>
     <w:basedOn w:val="Normal"/>
     <w:next w:val="Normal"/>
-    <w:link w:val="Ttulo2Car"/>
+    <w:link w:val="Heading2Char"/>
     <w:uiPriority w:val="9"/>
     <w:unhideWhenUsed/>
     <w:qFormat/>
@@ -2947,11 +3009,11 @@
       <w:szCs w:val="26"/>
     </w:rPr>
   </w:style>
-  <w:style w:type="paragraph" w:styleId="Ttulo3">
+  <w:style w:type="paragraph" w:styleId="Heading3">
     <w:name w:val="heading 3"/>
     <w:basedOn w:val="Normal"/>
     <w:next w:val="Normal"/>
-    <w:link w:val="Ttulo3Car"/>
+    <w:link w:val="Heading3Char"/>
     <w:uiPriority w:val="9"/>
     <w:semiHidden/>
     <w:unhideWhenUsed/>
@@ -2969,11 +3031,11 @@
       <w:szCs w:val="24"/>
     </w:rPr>
   </w:style>
-  <w:style w:type="paragraph" w:styleId="Ttulo4">
+  <w:style w:type="paragraph" w:styleId="Heading4">
     <w:name w:val="heading 4"/>
     <w:basedOn w:val="Normal"/>
     <w:next w:val="Normal"/>
-    <w:link w:val="Ttulo4Car"/>
+    <w:link w:val="Heading4Char"/>
     <w:uiPriority w:val="9"/>
     <w:semiHidden/>
     <w:unhideWhenUsed/>
@@ -2992,13 +3054,13 @@
       <w:color w:val="2E74B5" w:themeColor="accent1" w:themeShade="BF"/>
     </w:rPr>
   </w:style>
-  <w:style w:type="character" w:default="1" w:styleId="Fuentedeprrafopredeter">
+  <w:style w:type="character" w:default="1" w:styleId="DefaultParagraphFont">
     <w:name w:val="Default Paragraph Font"/>
     <w:uiPriority w:val="1"/>
     <w:semiHidden/>
     <w:unhideWhenUsed/>
   </w:style>
-  <w:style w:type="table" w:default="1" w:styleId="Tablanormal">
+  <w:style w:type="table" w:default="1" w:styleId="TableNormal">
     <w:name w:val="Normal Table"/>
     <w:uiPriority w:val="99"/>
     <w:semiHidden/>
@@ -3013,17 +3075,17 @@
       </w:tblCellMar>
     </w:tblPr>
   </w:style>
-  <w:style w:type="numbering" w:default="1" w:styleId="Sinlista">
+  <w:style w:type="numbering" w:default="1" w:styleId="NoList">
     <w:name w:val="No List"/>
     <w:uiPriority w:val="99"/>
     <w:semiHidden/>
     <w:unhideWhenUsed/>
   </w:style>
-  <w:style w:type="character" w:customStyle="1" w:styleId="Ttulo1Car">
-    <w:name w:val="Título 1 Car"/>
-    <w:aliases w:val="TítuloS Car"/>
-    <w:basedOn w:val="Fuentedeprrafopredeter"/>
-    <w:link w:val="Ttulo1"/>
+  <w:style w:type="character" w:customStyle="1" w:styleId="Heading1Char">
+    <w:name w:val="Heading 1 Char"/>
+    <w:aliases w:val="TítuloS Char"/>
+    <w:basedOn w:val="DefaultParagraphFont"/>
+    <w:link w:val="Heading1"/>
     <w:uiPriority w:val="9"/>
     <w:rsid w:val="00BD13FD"/>
     <w:rPr>
@@ -3034,9 +3096,9 @@
       <w:szCs w:val="32"/>
     </w:rPr>
   </w:style>
-  <w:style w:type="character" w:styleId="Hipervnculo">
+  <w:style w:type="character" w:styleId="Hyperlink">
     <w:name w:val="Hyperlink"/>
-    <w:basedOn w:val="Fuentedeprrafopredeter"/>
+    <w:basedOn w:val="DefaultParagraphFont"/>
     <w:uiPriority w:val="99"/>
     <w:unhideWhenUsed/>
     <w:rsid w:val="007C34EC"/>
@@ -3045,7 +3107,7 @@
       <w:u w:val="single"/>
     </w:rPr>
   </w:style>
-  <w:style w:type="paragraph" w:styleId="TDC1">
+  <w:style w:type="paragraph" w:styleId="TOC1">
     <w:name w:val="toc 1"/>
     <w:basedOn w:val="Normal"/>
     <w:next w:val="Normal"/>
@@ -3063,10 +3125,10 @@
       <w:lang w:val="es-MX"/>
     </w:rPr>
   </w:style>
-  <w:style w:type="paragraph" w:styleId="Encabezado">
+  <w:style w:type="paragraph" w:styleId="Header">
     <w:name w:val="header"/>
     <w:basedOn w:val="Normal"/>
-    <w:link w:val="EncabezadoCar"/>
+    <w:link w:val="HeaderChar"/>
     <w:uiPriority w:val="99"/>
     <w:unhideWhenUsed/>
     <w:rsid w:val="007C34EC"/>
@@ -3078,10 +3140,10 @@
       <w:spacing w:before="0" w:after="0" w:line="240" w:lineRule="auto"/>
     </w:pPr>
   </w:style>
-  <w:style w:type="character" w:customStyle="1" w:styleId="EncabezadoCar">
-    <w:name w:val="Encabezado Car"/>
-    <w:basedOn w:val="Fuentedeprrafopredeter"/>
-    <w:link w:val="Encabezado"/>
+  <w:style w:type="character" w:customStyle="1" w:styleId="HeaderChar">
+    <w:name w:val="Header Char"/>
+    <w:basedOn w:val="DefaultParagraphFont"/>
+    <w:link w:val="Header"/>
     <w:uiPriority w:val="99"/>
     <w:rsid w:val="007C34EC"/>
     <w:rPr>
@@ -3089,10 +3151,10 @@
       <w:sz w:val="24"/>
     </w:rPr>
   </w:style>
-  <w:style w:type="paragraph" w:styleId="Piedepgina">
+  <w:style w:type="paragraph" w:styleId="Footer">
     <w:name w:val="footer"/>
     <w:basedOn w:val="Normal"/>
-    <w:link w:val="PiedepginaCar"/>
+    <w:link w:val="FooterChar"/>
     <w:uiPriority w:val="99"/>
     <w:unhideWhenUsed/>
     <w:rsid w:val="007C34EC"/>
@@ -3104,10 +3166,10 @@
       <w:spacing w:before="0" w:after="0" w:line="240" w:lineRule="auto"/>
     </w:pPr>
   </w:style>
-  <w:style w:type="character" w:customStyle="1" w:styleId="PiedepginaCar">
-    <w:name w:val="Pie de página Car"/>
-    <w:basedOn w:val="Fuentedeprrafopredeter"/>
-    <w:link w:val="Piedepgina"/>
+  <w:style w:type="character" w:customStyle="1" w:styleId="FooterChar">
+    <w:name w:val="Footer Char"/>
+    <w:basedOn w:val="DefaultParagraphFont"/>
+    <w:link w:val="Footer"/>
     <w:uiPriority w:val="99"/>
     <w:rsid w:val="007C34EC"/>
     <w:rPr>
@@ -3117,10 +3179,10 @@
   </w:style>
   <w:style w:type="character" w:customStyle="1" w:styleId="apple-converted-space">
     <w:name w:val="apple-converted-space"/>
-    <w:basedOn w:val="Fuentedeprrafopredeter"/>
+    <w:basedOn w:val="DefaultParagraphFont"/>
     <w:rsid w:val="007C34EC"/>
   </w:style>
-  <w:style w:type="paragraph" w:styleId="Prrafodelista">
+  <w:style w:type="paragraph" w:styleId="ListParagraph">
     <w:name w:val="List Paragraph"/>
     <w:basedOn w:val="Normal"/>
     <w:uiPriority w:val="34"/>
@@ -3131,7 +3193,7 @@
       <w:contextualSpacing/>
     </w:pPr>
   </w:style>
-  <w:style w:type="paragraph" w:styleId="Descripcin">
+  <w:style w:type="paragraph" w:styleId="Caption">
     <w:name w:val="caption"/>
     <w:basedOn w:val="Normal"/>
     <w:next w:val="Normal"/>
@@ -3166,10 +3228,10 @@
       <w:lang w:val="es-MX" w:eastAsia="es-MX"/>
     </w:rPr>
   </w:style>
-  <w:style w:type="character" w:customStyle="1" w:styleId="Ttulo3Car">
-    <w:name w:val="Título 3 Car"/>
-    <w:basedOn w:val="Fuentedeprrafopredeter"/>
-    <w:link w:val="Ttulo3"/>
+  <w:style w:type="character" w:customStyle="1" w:styleId="Heading3Char">
+    <w:name w:val="Heading 3 Char"/>
+    <w:basedOn w:val="DefaultParagraphFont"/>
+    <w:link w:val="Heading3"/>
     <w:uiPriority w:val="9"/>
     <w:semiHidden/>
     <w:rsid w:val="00445252"/>
@@ -3180,9 +3242,9 @@
       <w:szCs w:val="24"/>
     </w:rPr>
   </w:style>
-  <w:style w:type="character" w:styleId="Textoennegrita">
+  <w:style w:type="character" w:styleId="Strong">
     <w:name w:val="Strong"/>
-    <w:basedOn w:val="Fuentedeprrafopredeter"/>
+    <w:basedOn w:val="DefaultParagraphFont"/>
     <w:uiPriority w:val="22"/>
     <w:qFormat/>
     <w:rsid w:val="00445252"/>
@@ -3205,9 +3267,9 @@
       <w:lang w:eastAsia="es-ES"/>
     </w:rPr>
   </w:style>
-  <w:style w:type="table" w:styleId="Tablaconcuadrcula">
+  <w:style w:type="table" w:styleId="TableGrid">
     <w:name w:val="Table Grid"/>
-    <w:basedOn w:val="Tablanormal"/>
+    <w:basedOn w:val="TableNormal"/>
     <w:uiPriority w:val="39"/>
     <w:rsid w:val="00B3123D"/>
     <w:pPr>
@@ -3226,13 +3288,13 @@
   </w:style>
   <w:style w:type="character" w:customStyle="1" w:styleId="fs12">
     <w:name w:val="fs12"/>
-    <w:basedOn w:val="Fuentedeprrafopredeter"/>
+    <w:basedOn w:val="DefaultParagraphFont"/>
     <w:rsid w:val="00EA6C25"/>
   </w:style>
-  <w:style w:type="character" w:customStyle="1" w:styleId="Ttulo2Car">
-    <w:name w:val="Título 2 Car"/>
-    <w:basedOn w:val="Fuentedeprrafopredeter"/>
-    <w:link w:val="Ttulo2"/>
+  <w:style w:type="character" w:customStyle="1" w:styleId="Heading2Char">
+    <w:name w:val="Heading 2 Char"/>
+    <w:basedOn w:val="DefaultParagraphFont"/>
+    <w:link w:val="Heading2"/>
     <w:uiPriority w:val="9"/>
     <w:rsid w:val="00573ACE"/>
     <w:rPr>
@@ -3242,9 +3304,9 @@
       <w:szCs w:val="26"/>
     </w:rPr>
   </w:style>
-  <w:style w:type="character" w:styleId="nfasis">
+  <w:style w:type="character" w:styleId="Emphasis">
     <w:name w:val="Emphasis"/>
-    <w:basedOn w:val="Fuentedeprrafopredeter"/>
+    <w:basedOn w:val="DefaultParagraphFont"/>
     <w:uiPriority w:val="20"/>
     <w:qFormat/>
     <w:rsid w:val="00573ACE"/>
@@ -3255,13 +3317,13 @@
   </w:style>
   <w:style w:type="character" w:customStyle="1" w:styleId="ilad">
     <w:name w:val="ilad"/>
-    <w:basedOn w:val="Fuentedeprrafopredeter"/>
+    <w:basedOn w:val="DefaultParagraphFont"/>
     <w:rsid w:val="00BA65F6"/>
   </w:style>
-  <w:style w:type="character" w:customStyle="1" w:styleId="Ttulo4Car">
-    <w:name w:val="Título 4 Car"/>
-    <w:basedOn w:val="Fuentedeprrafopredeter"/>
-    <w:link w:val="Ttulo4"/>
+  <w:style w:type="character" w:customStyle="1" w:styleId="Heading4Char">
+    <w:name w:val="Heading 4 Char"/>
+    <w:basedOn w:val="DefaultParagraphFont"/>
+    <w:link w:val="Heading4"/>
     <w:uiPriority w:val="9"/>
     <w:semiHidden/>
     <w:rsid w:val="00777BBE"/>
@@ -3288,7 +3350,7 @@
       <w:lang w:eastAsia="es-ES"/>
     </w:rPr>
   </w:style>
-  <w:style w:type="paragraph" w:styleId="Sinespaciado">
+  <w:style w:type="paragraph" w:styleId="NoSpacing">
     <w:name w:val="No Spacing"/>
     <w:uiPriority w:val="1"/>
     <w:qFormat/>
@@ -3303,9 +3365,9 @@
       <w:szCs w:val="33"/>
     </w:rPr>
   </w:style>
-  <w:style w:type="character" w:styleId="Textodelmarcadordeposicin">
+  <w:style w:type="character" w:styleId="PlaceholderText">
     <w:name w:val="Placeholder Text"/>
-    <w:basedOn w:val="Fuentedeprrafopredeter"/>
+    <w:basedOn w:val="DefaultParagraphFont"/>
     <w:uiPriority w:val="99"/>
     <w:semiHidden/>
     <w:rsid w:val="000D4304"/>
@@ -3313,9 +3375,9 @@
       <w:color w:val="808080"/>
     </w:rPr>
   </w:style>
-  <w:style w:type="character" w:styleId="Hipervnculovisitado">
+  <w:style w:type="character" w:styleId="FollowedHyperlink">
     <w:name w:val="FollowedHyperlink"/>
-    <w:basedOn w:val="Fuentedeprrafopredeter"/>
+    <w:basedOn w:val="DefaultParagraphFont"/>
     <w:uiPriority w:val="99"/>
     <w:semiHidden/>
     <w:unhideWhenUsed/>
@@ -3927,10 +3989,10 @@
       <w:lang w:eastAsia="es-ES"/>
     </w:rPr>
   </w:style>
-  <w:style w:type="paragraph" w:styleId="Textodeglobo">
+  <w:style w:type="paragraph" w:styleId="BalloonText">
     <w:name w:val="Balloon Text"/>
     <w:basedOn w:val="Normal"/>
-    <w:link w:val="TextodegloboCar"/>
+    <w:link w:val="BalloonTextChar"/>
     <w:uiPriority w:val="99"/>
     <w:semiHidden/>
     <w:unhideWhenUsed/>
@@ -3944,10 +4006,10 @@
       <w:szCs w:val="16"/>
     </w:rPr>
   </w:style>
-  <w:style w:type="character" w:customStyle="1" w:styleId="TextodegloboCar">
-    <w:name w:val="Texto de globo Car"/>
-    <w:basedOn w:val="Fuentedeprrafopredeter"/>
-    <w:link w:val="Textodeglobo"/>
+  <w:style w:type="character" w:customStyle="1" w:styleId="BalloonTextChar">
+    <w:name w:val="Balloon Text Char"/>
+    <w:basedOn w:val="DefaultParagraphFont"/>
+    <w:link w:val="BalloonText"/>
     <w:uiPriority w:val="99"/>
     <w:semiHidden/>
     <w:rsid w:val="00E52F74"/>
@@ -3957,7 +4019,7 @@
       <w:szCs w:val="16"/>
     </w:rPr>
   </w:style>
-  <w:style w:type="paragraph" w:styleId="Bibliografa">
+  <w:style w:type="paragraph" w:styleId="Bibliography">
     <w:name w:val="Bibliography"/>
     <w:basedOn w:val="Normal"/>
     <w:next w:val="Normal"/>
@@ -3967,13 +4029,13 @@
   </w:style>
   <w:style w:type="character" w:customStyle="1" w:styleId="nacep">
     <w:name w:val="n_acep"/>
-    <w:basedOn w:val="Fuentedeprrafopredeter"/>
+    <w:basedOn w:val="DefaultParagraphFont"/>
     <w:rsid w:val="00A92993"/>
   </w:style>
   <w:style w:type="table" w:customStyle="1" w:styleId="Tablaconcuadrcula1">
     <w:name w:val="Tabla con cuadrícula1"/>
-    <w:basedOn w:val="Tablanormal"/>
-    <w:next w:val="Tablaconcuadrcula"/>
+    <w:basedOn w:val="TableNormal"/>
+    <w:next w:val="TableGrid"/>
     <w:uiPriority w:val="39"/>
     <w:rsid w:val="00197D35"/>
     <w:pPr>
@@ -4358,7 +4420,7 @@
 </file>
 
 <file path=customXml/itemProps1.xml><?xml version="1.0" encoding="utf-8"?>
-<ds:datastoreItem xmlns:ds="http://schemas.openxmlformats.org/officeDocument/2006/customXml" ds:itemID="{82A49EDB-1F69-4D6C-BC7E-07CC16C2CC08}">
+<ds:datastoreItem xmlns:ds="http://schemas.openxmlformats.org/officeDocument/2006/customXml" ds:itemID="{3BC0549F-DBD5-4250-ADC4-19E72711BCAB}">
   <ds:schemaRefs>
     <ds:schemaRef ds:uri="http://schemas.openxmlformats.org/officeDocument/2006/bibliography"/>
   </ds:schemaRefs>

</xml_diff>